<commit_message>
aggiornamento del file relativo ai problemi di in degree
</commit_message>
<xml_diff>
--- a/Problema_strategia_in_degree.docx
+++ b/Problema_strategia_in_degree.docx
@@ -53,7 +53,14 @@
           <w:b/>
           <w:bCs/>
         </w:rPr>
-        <w:t xml:space="preserve">in ognuno dei k passi </w:t>
+        <w:t xml:space="preserve"> nel generico passo (dei k passi totali)</w:t>
+      </w:r>
+      <w:r>
+        <w:rPr>
+          <w:b/>
+          <w:bCs/>
+        </w:rPr>
+        <w:t xml:space="preserve"> </w:t>
       </w:r>
       <w:r>
         <w:rPr>
@@ -377,7 +384,102 @@
           <w:b w:val="false"/>
           <w:bCs w:val="false"/>
         </w:rPr>
-        <w:t xml:space="preserve">tende a considerare sempre gli stessi nodi per consigliare gli archi. Questo tende inevitabilmente, dopo aver aggiunto un certo numero di archi tra le comunità, a compromettere l'efficacia di tale strategia nella diminuzione del grado di controversia. La strategia </w:t>
+        <w:t xml:space="preserve">tende a considerare </w:t>
+      </w:r>
+      <w:r>
+        <w:rPr>
+          <w:b/>
+          <w:bCs/>
+        </w:rPr>
+        <w:t>sempre gli stessi nodi</w:t>
+      </w:r>
+      <w:r>
+        <w:rPr>
+          <w:b w:val="false"/>
+          <w:bCs w:val="false"/>
+        </w:rPr>
+        <w:t xml:space="preserve"> per consigliare gli archi (il </w:t>
+      </w:r>
+      <w:r>
+        <w:rPr>
+          <w:b/>
+          <w:bCs/>
+        </w:rPr>
+        <w:t xml:space="preserve">plot_main.py </w:t>
+      </w:r>
+      <w:r>
+        <w:rPr>
+          <w:b w:val="false"/>
+          <w:bCs w:val="false"/>
+        </w:rPr>
+        <w:t xml:space="preserve">può dimostrare questo fatto). Questo tende inevitabilmente, dopo aver aggiunto un certo numero di archi tra le comunità, a compromettere l'efficacia di tale strategia nella diminuzione del grado di controversia. Infatti il </w:t>
+      </w:r>
+      <w:r>
+        <w:rPr>
+          <w:b/>
+          <w:bCs/>
+        </w:rPr>
+        <w:t>deltaRwc</w:t>
+      </w:r>
+      <w:r>
+        <w:rPr>
+          <w:b w:val="false"/>
+          <w:bCs w:val="false"/>
+        </w:rPr>
+        <w:t xml:space="preserve"> associato ad un arco che si vuole aggiungere dipende proporzionalmente dall'</w:t>
+      </w:r>
+      <w:r>
+        <w:rPr>
+          <w:b/>
+          <w:bCs/>
+        </w:rPr>
+        <w:t xml:space="preserve">out degree </w:t>
+      </w:r>
+      <w:r>
+        <w:rPr>
+          <w:b w:val="false"/>
+          <w:bCs w:val="false"/>
+        </w:rPr>
+        <w:t xml:space="preserve"> del nodo da cui parte tale arco: </w:t>
+      </w:r>
+      <w:r>
+        <w:rPr>
+          <w:b w:val="false"/>
+          <w:bCs w:val="false"/>
+          <w:u w:val="none"/>
+        </w:rPr>
+        <w:t xml:space="preserve">se la strategia </w:t>
+      </w:r>
+      <w:r>
+        <w:rPr>
+          <w:b/>
+          <w:bCs/>
+          <w:u w:val="none"/>
+        </w:rPr>
+        <w:t xml:space="preserve">in degree </w:t>
+      </w:r>
+      <w:r>
+        <w:rPr>
+          <w:b w:val="false"/>
+          <w:bCs w:val="false"/>
+          <w:u w:val="none"/>
+        </w:rPr>
+        <w:t xml:space="preserve"> considera sempre gli stessi nodi, è così evidente che aggiunte successive di archi che partono dallo stesso set di nodi perdono man mano in efficacia in termini di </w:t>
+      </w:r>
+      <w:r>
+        <w:rPr>
+          <w:b/>
+          <w:bCs/>
+          <w:u w:val="none"/>
+        </w:rPr>
+        <w:t>deltaRwc</w:t>
+      </w:r>
+      <w:r>
+        <w:rPr>
+          <w:b w:val="false"/>
+          <w:bCs w:val="false"/>
+        </w:rPr>
+        <w:t xml:space="preserve">. La strategia </w:t>
       </w:r>
       <w:r>
         <w:rPr>

</xml_diff>